<commit_message>
TS 1.1 Kramam files 09/08/2021
</commit_message>
<xml_diff>
--- a/TS-Kramam/TS-1.1/TS 1.1 Sanskrit Krama Paatam Corrections.docx
+++ b/TS-Kramam/TS-1.1/TS 1.1 Sanskrit Krama Paatam Corrections.docx
@@ -1,6 +1,6 @@
 
 <file path=word/document.xml><?xml version="1.0" encoding="utf-8"?>
-<w:document xmlns:wpc="http://schemas.microsoft.com/office/word/2010/wordprocessingCanvas" xmlns:cx="http://schemas.microsoft.com/office/drawing/2014/chartex" xmlns:cx1="http://schemas.microsoft.com/office/drawing/2015/9/8/chartex" xmlns:mc="http://schemas.openxmlformats.org/markup-compatibility/2006" xmlns:o="urn:schemas-microsoft-com:office:office" xmlns:r="http://schemas.openxmlformats.org/officeDocument/2006/relationships" xmlns:m="http://schemas.openxmlformats.org/officeDocument/2006/math" xmlns:v="urn:schemas-microsoft-com:vml" xmlns:wp14="http://schemas.microsoft.com/office/word/2010/wordprocessingDrawing" xmlns:wp="http://schemas.openxmlformats.org/drawingml/2006/wordprocessingDrawing" xmlns:w10="urn:schemas-microsoft-com:office:word" xmlns:w="http://schemas.openxmlformats.org/wordprocessingml/2006/main" xmlns:w14="http://schemas.microsoft.com/office/word/2010/wordml" xmlns:w15="http://schemas.microsoft.com/office/word/2012/wordml" xmlns:w16se="http://schemas.microsoft.com/office/word/2015/wordml/symex" xmlns:wpg="http://schemas.microsoft.com/office/word/2010/wordprocessingGroup" xmlns:wpi="http://schemas.microsoft.com/office/word/2010/wordprocessingInk" xmlns:wne="http://schemas.microsoft.com/office/word/2006/wordml" xmlns:wps="http://schemas.microsoft.com/office/word/2010/wordprocessingShape" mc:Ignorable="w14 w15 w16se wp14">
+<w:document xmlns:wpc="http://schemas.microsoft.com/office/word/2010/wordprocessingCanvas" xmlns:cx="http://schemas.microsoft.com/office/drawing/2014/chartex" xmlns:cx1="http://schemas.microsoft.com/office/drawing/2015/9/8/chartex" xmlns:cx2="http://schemas.microsoft.com/office/drawing/2015/10/21/chartex" xmlns:cx3="http://schemas.microsoft.com/office/drawing/2016/5/9/chartex" xmlns:cx4="http://schemas.microsoft.com/office/drawing/2016/5/10/chartex" xmlns:cx5="http://schemas.microsoft.com/office/drawing/2016/5/11/chartex" xmlns:cx6="http://schemas.microsoft.com/office/drawing/2016/5/12/chartex" xmlns:cx7="http://schemas.microsoft.com/office/drawing/2016/5/13/chartex" xmlns:cx8="http://schemas.microsoft.com/office/drawing/2016/5/14/chartex" xmlns:mc="http://schemas.openxmlformats.org/markup-compatibility/2006" xmlns:aink="http://schemas.microsoft.com/office/drawing/2016/ink" xmlns:am3d="http://schemas.microsoft.com/office/drawing/2017/model3d" xmlns:o="urn:schemas-microsoft-com:office:office" xmlns:r="http://schemas.openxmlformats.org/officeDocument/2006/relationships" xmlns:m="http://schemas.openxmlformats.org/officeDocument/2006/math" xmlns:v="urn:schemas-microsoft-com:vml" xmlns:wp14="http://schemas.microsoft.com/office/word/2010/wordprocessingDrawing" xmlns:wp="http://schemas.openxmlformats.org/drawingml/2006/wordprocessingDrawing" xmlns:w10="urn:schemas-microsoft-com:office:word" xmlns:w="http://schemas.openxmlformats.org/wordprocessingml/2006/main" xmlns:w14="http://schemas.microsoft.com/office/word/2010/wordml" xmlns:w15="http://schemas.microsoft.com/office/word/2012/wordml" xmlns:w16cex="http://schemas.microsoft.com/office/word/2018/wordml/cex" xmlns:w16cid="http://schemas.microsoft.com/office/word/2016/wordml/cid" xmlns:w16="http://schemas.microsoft.com/office/word/2018/wordml" xmlns:w16sdtdh="http://schemas.microsoft.com/office/word/2020/wordml/sdtdatahash" xmlns:w16se="http://schemas.microsoft.com/office/word/2015/wordml/symex" xmlns:wpg="http://schemas.microsoft.com/office/word/2010/wordprocessingGroup" xmlns:wpi="http://schemas.microsoft.com/office/word/2010/wordprocessingInk" xmlns:wne="http://schemas.microsoft.com/office/word/2006/wordml" xmlns:wps="http://schemas.microsoft.com/office/word/2010/wordprocessingShape" mc:Ignorable="w14 w15 w16se w16cid w16 w16cex w16sdtdh wp14">
   <w:body>
     <w:p>
       <w:pPr>
@@ -24,7 +24,6 @@
         </w:rPr>
         <w:t xml:space="preserve">TS </w:t>
       </w:r>
-      <w:proofErr w:type="spellStart"/>
       <w:r>
         <w:rPr>
           <w:b/>
@@ -35,7 +34,6 @@
         </w:rPr>
         <w:t>Krama</w:t>
       </w:r>
-      <w:proofErr w:type="spellEnd"/>
       <w:r>
         <w:rPr>
           <w:b/>
@@ -44,29 +42,7 @@
           <w:szCs w:val="32"/>
           <w:u w:val="single"/>
         </w:rPr>
-        <w:t xml:space="preserve"> </w:t>
-      </w:r>
-      <w:proofErr w:type="spellStart"/>
-      <w:r>
-        <w:rPr>
-          <w:b/>
-          <w:bCs/>
-          <w:sz w:val="32"/>
-          <w:szCs w:val="32"/>
-          <w:u w:val="single"/>
-        </w:rPr>
-        <w:t>Paatam</w:t>
-      </w:r>
-      <w:proofErr w:type="spellEnd"/>
-      <w:r>
-        <w:rPr>
-          <w:b/>
-          <w:bCs/>
-          <w:sz w:val="32"/>
-          <w:szCs w:val="32"/>
-          <w:u w:val="single"/>
-        </w:rPr>
-        <w:t xml:space="preserve"> – TS 1.1 </w:t>
+        <w:t xml:space="preserve"> Paatam – TS 1.1 </w:t>
       </w:r>
       <w:r>
         <w:rPr>
@@ -325,21 +301,8 @@
                 <w:szCs w:val="32"/>
                 <w:lang w:val="en-IN" w:eastAsia="en-IN" w:bidi="ml-IN"/>
               </w:rPr>
-              <w:t xml:space="preserve"> - </w:t>
-            </w:r>
-            <w:proofErr w:type="spellStart"/>
-            <w:r>
-              <w:rPr>
-                <w:rFonts w:eastAsia="Times New Roman" w:cs="Arial"/>
-                <w:b/>
-                <w:color w:val="000000"/>
-                <w:sz w:val="32"/>
-                <w:szCs w:val="32"/>
-                <w:lang w:val="en-IN" w:eastAsia="en-IN" w:bidi="ml-IN"/>
-              </w:rPr>
-              <w:t>Kramam</w:t>
-            </w:r>
-            <w:proofErr w:type="spellEnd"/>
+              <w:t xml:space="preserve"> - Kramam</w:t>
+            </w:r>
           </w:p>
           <w:p>
             <w:pPr>
@@ -357,7 +320,6 @@
                 <w:lang w:bidi="ml-IN"/>
               </w:rPr>
             </w:pPr>
-            <w:proofErr w:type="spellStart"/>
             <w:r>
               <w:rPr>
                 <w:rFonts w:cs="Arial"/>
@@ -367,43 +329,7 @@
                 <w:szCs w:val="36"/>
                 <w:lang w:bidi="ml-IN"/>
               </w:rPr>
-              <w:t>Krama</w:t>
-            </w:r>
-            <w:proofErr w:type="spellEnd"/>
-            <w:r>
-              <w:rPr>
-                <w:rFonts w:cs="Arial"/>
-                <w:b/>
-                <w:bCs/>
-                <w:sz w:val="32"/>
-                <w:szCs w:val="36"/>
-                <w:lang w:bidi="ml-IN"/>
-              </w:rPr>
-              <w:t xml:space="preserve"> </w:t>
-            </w:r>
-            <w:proofErr w:type="spellStart"/>
-            <w:r>
-              <w:rPr>
-                <w:rFonts w:cs="Arial"/>
-                <w:b/>
-                <w:bCs/>
-                <w:sz w:val="32"/>
-                <w:szCs w:val="36"/>
-                <w:lang w:bidi="ml-IN"/>
-              </w:rPr>
-              <w:t>Vaakyam</w:t>
-            </w:r>
-            <w:proofErr w:type="spellEnd"/>
-            <w:r>
-              <w:rPr>
-                <w:rFonts w:cs="Arial"/>
-                <w:b/>
-                <w:bCs/>
-                <w:sz w:val="32"/>
-                <w:szCs w:val="36"/>
-                <w:lang w:bidi="ml-IN"/>
-              </w:rPr>
-              <w:t xml:space="preserve"> No. </w:t>
+              <w:t xml:space="preserve">Krama Vaakyam No. </w:t>
             </w:r>
             <w:r>
               <w:rPr>
@@ -432,7 +358,6 @@
                 <w:lang w:bidi="ml-IN"/>
               </w:rPr>
             </w:pPr>
-            <w:proofErr w:type="spellStart"/>
             <w:r>
               <w:rPr>
                 <w:rFonts w:cs="Arial"/>
@@ -444,7 +369,6 @@
               </w:rPr>
               <w:t>Panchaati</w:t>
             </w:r>
-            <w:proofErr w:type="spellEnd"/>
             <w:r>
               <w:rPr>
                 <w:rFonts w:cs="Arial"/>
@@ -1094,21 +1018,8 @@
                 <w:szCs w:val="32"/>
                 <w:lang w:val="en-IN" w:eastAsia="en-IN" w:bidi="ml-IN"/>
               </w:rPr>
-              <w:t xml:space="preserve"> - </w:t>
-            </w:r>
-            <w:proofErr w:type="spellStart"/>
-            <w:r>
-              <w:rPr>
-                <w:rFonts w:eastAsia="Times New Roman" w:cs="Arial"/>
-                <w:b/>
-                <w:color w:val="000000"/>
-                <w:sz w:val="32"/>
-                <w:szCs w:val="32"/>
-                <w:lang w:val="en-IN" w:eastAsia="en-IN" w:bidi="ml-IN"/>
-              </w:rPr>
-              <w:t>Kramam</w:t>
-            </w:r>
-            <w:proofErr w:type="spellEnd"/>
+              <w:t xml:space="preserve"> - Kramam</w:t>
+            </w:r>
           </w:p>
           <w:p>
             <w:pPr>
@@ -1126,7 +1037,6 @@
                 <w:lang w:bidi="ml-IN"/>
               </w:rPr>
             </w:pPr>
-            <w:proofErr w:type="spellStart"/>
             <w:r>
               <w:rPr>
                 <w:rFonts w:cs="Arial"/>
@@ -1136,43 +1046,7 @@
                 <w:szCs w:val="36"/>
                 <w:lang w:bidi="ml-IN"/>
               </w:rPr>
-              <w:t>Krama</w:t>
-            </w:r>
-            <w:proofErr w:type="spellEnd"/>
-            <w:r>
-              <w:rPr>
-                <w:rFonts w:cs="Arial"/>
-                <w:b/>
-                <w:bCs/>
-                <w:sz w:val="32"/>
-                <w:szCs w:val="36"/>
-                <w:lang w:bidi="ml-IN"/>
-              </w:rPr>
-              <w:t xml:space="preserve"> </w:t>
-            </w:r>
-            <w:proofErr w:type="spellStart"/>
-            <w:r>
-              <w:rPr>
-                <w:rFonts w:cs="Arial"/>
-                <w:b/>
-                <w:bCs/>
-                <w:sz w:val="32"/>
-                <w:szCs w:val="36"/>
-                <w:lang w:bidi="ml-IN"/>
-              </w:rPr>
-              <w:t>Vaakyam</w:t>
-            </w:r>
-            <w:proofErr w:type="spellEnd"/>
-            <w:r>
-              <w:rPr>
-                <w:rFonts w:cs="Arial"/>
-                <w:b/>
-                <w:bCs/>
-                <w:sz w:val="32"/>
-                <w:szCs w:val="36"/>
-                <w:lang w:bidi="ml-IN"/>
-              </w:rPr>
-              <w:t xml:space="preserve"> No. </w:t>
+              <w:t xml:space="preserve">Krama Vaakyam No. </w:t>
             </w:r>
             <w:r>
               <w:rPr>
@@ -1205,7 +1079,6 @@
                 <w:lang w:val="en-IN" w:eastAsia="en-IN" w:bidi="ml-IN"/>
               </w:rPr>
             </w:pPr>
-            <w:proofErr w:type="spellStart"/>
             <w:r>
               <w:rPr>
                 <w:rFonts w:cs="Arial"/>
@@ -1217,7 +1090,6 @@
               </w:rPr>
               <w:t>Panchaati</w:t>
             </w:r>
-            <w:proofErr w:type="spellEnd"/>
             <w:r>
               <w:rPr>
                 <w:rFonts w:cs="Arial"/>
@@ -1514,21 +1386,8 @@
                 <w:szCs w:val="32"/>
                 <w:lang w:val="en-IN" w:eastAsia="en-IN" w:bidi="ml-IN"/>
               </w:rPr>
-              <w:t xml:space="preserve"> - </w:t>
-            </w:r>
-            <w:proofErr w:type="spellStart"/>
-            <w:r>
-              <w:rPr>
-                <w:rFonts w:eastAsia="Times New Roman" w:cs="Arial"/>
-                <w:b/>
-                <w:color w:val="000000"/>
-                <w:sz w:val="32"/>
-                <w:szCs w:val="32"/>
-                <w:lang w:val="en-IN" w:eastAsia="en-IN" w:bidi="ml-IN"/>
-              </w:rPr>
-              <w:t>Kramam</w:t>
-            </w:r>
-            <w:proofErr w:type="spellEnd"/>
+              <w:t xml:space="preserve"> - Kramam</w:t>
+            </w:r>
           </w:p>
           <w:p>
             <w:pPr>
@@ -1546,7 +1405,6 @@
                 <w:lang w:bidi="ml-IN"/>
               </w:rPr>
             </w:pPr>
-            <w:proofErr w:type="spellStart"/>
             <w:r>
               <w:rPr>
                 <w:rFonts w:cs="Arial"/>
@@ -1556,43 +1414,7 @@
                 <w:szCs w:val="36"/>
                 <w:lang w:bidi="ml-IN"/>
               </w:rPr>
-              <w:t>Krama</w:t>
-            </w:r>
-            <w:proofErr w:type="spellEnd"/>
-            <w:r>
-              <w:rPr>
-                <w:rFonts w:cs="Arial"/>
-                <w:b/>
-                <w:bCs/>
-                <w:sz w:val="32"/>
-                <w:szCs w:val="36"/>
-                <w:lang w:bidi="ml-IN"/>
-              </w:rPr>
-              <w:t xml:space="preserve"> </w:t>
-            </w:r>
-            <w:proofErr w:type="spellStart"/>
-            <w:r>
-              <w:rPr>
-                <w:rFonts w:cs="Arial"/>
-                <w:b/>
-                <w:bCs/>
-                <w:sz w:val="32"/>
-                <w:szCs w:val="36"/>
-                <w:lang w:bidi="ml-IN"/>
-              </w:rPr>
-              <w:t>Vaakyam</w:t>
-            </w:r>
-            <w:proofErr w:type="spellEnd"/>
-            <w:r>
-              <w:rPr>
-                <w:rFonts w:cs="Arial"/>
-                <w:b/>
-                <w:bCs/>
-                <w:sz w:val="32"/>
-                <w:szCs w:val="36"/>
-                <w:lang w:bidi="ml-IN"/>
-              </w:rPr>
-              <w:t xml:space="preserve"> No. </w:t>
+              <w:t xml:space="preserve">Krama Vaakyam No. </w:t>
             </w:r>
             <w:r>
               <w:rPr>
@@ -1625,7 +1447,6 @@
                 <w:lang w:val="en-IN" w:eastAsia="en-IN" w:bidi="ml-IN"/>
               </w:rPr>
             </w:pPr>
-            <w:proofErr w:type="spellStart"/>
             <w:r>
               <w:rPr>
                 <w:rFonts w:cs="Arial"/>
@@ -1637,7 +1458,6 @@
               </w:rPr>
               <w:t>Panchaati</w:t>
             </w:r>
-            <w:proofErr w:type="spellEnd"/>
             <w:r>
               <w:rPr>
                 <w:rFonts w:cs="Arial"/>
@@ -1936,21 +1756,8 @@
                 <w:szCs w:val="32"/>
                 <w:lang w:val="en-IN" w:eastAsia="en-IN" w:bidi="ml-IN"/>
               </w:rPr>
-              <w:t xml:space="preserve"> - </w:t>
-            </w:r>
-            <w:proofErr w:type="spellStart"/>
-            <w:r>
-              <w:rPr>
-                <w:rFonts w:eastAsia="Times New Roman" w:cs="Arial"/>
-                <w:b/>
-                <w:color w:val="000000"/>
-                <w:sz w:val="32"/>
-                <w:szCs w:val="32"/>
-                <w:lang w:val="en-IN" w:eastAsia="en-IN" w:bidi="ml-IN"/>
-              </w:rPr>
-              <w:t>Kramam</w:t>
-            </w:r>
-            <w:proofErr w:type="spellEnd"/>
+              <w:t xml:space="preserve"> - Kramam</w:t>
+            </w:r>
           </w:p>
           <w:p>
             <w:pPr>
@@ -1968,7 +1775,6 @@
                 <w:lang w:bidi="ml-IN"/>
               </w:rPr>
             </w:pPr>
-            <w:proofErr w:type="spellStart"/>
             <w:r>
               <w:rPr>
                 <w:rFonts w:cs="Arial"/>
@@ -1978,43 +1784,7 @@
                 <w:szCs w:val="36"/>
                 <w:lang w:bidi="ml-IN"/>
               </w:rPr>
-              <w:t>Krama</w:t>
-            </w:r>
-            <w:proofErr w:type="spellEnd"/>
-            <w:r>
-              <w:rPr>
-                <w:rFonts w:cs="Arial"/>
-                <w:b/>
-                <w:bCs/>
-                <w:sz w:val="32"/>
-                <w:szCs w:val="36"/>
-                <w:lang w:bidi="ml-IN"/>
-              </w:rPr>
-              <w:t xml:space="preserve"> </w:t>
-            </w:r>
-            <w:proofErr w:type="spellStart"/>
-            <w:r>
-              <w:rPr>
-                <w:rFonts w:cs="Arial"/>
-                <w:b/>
-                <w:bCs/>
-                <w:sz w:val="32"/>
-                <w:szCs w:val="36"/>
-                <w:lang w:bidi="ml-IN"/>
-              </w:rPr>
-              <w:t>Vaakyam</w:t>
-            </w:r>
-            <w:proofErr w:type="spellEnd"/>
-            <w:r>
-              <w:rPr>
-                <w:rFonts w:cs="Arial"/>
-                <w:b/>
-                <w:bCs/>
-                <w:sz w:val="32"/>
-                <w:szCs w:val="36"/>
-                <w:lang w:bidi="ml-IN"/>
-              </w:rPr>
-              <w:t xml:space="preserve"> No. </w:t>
+              <w:t xml:space="preserve">Krama Vaakyam No. </w:t>
             </w:r>
             <w:r>
               <w:rPr>
@@ -2047,7 +1817,6 @@
                 <w:lang w:val="en-IN" w:eastAsia="en-IN" w:bidi="ml-IN"/>
               </w:rPr>
             </w:pPr>
-            <w:proofErr w:type="spellStart"/>
             <w:r>
               <w:rPr>
                 <w:rFonts w:cs="Arial"/>
@@ -2059,7 +1828,6 @@
               </w:rPr>
               <w:t>Panchaati</w:t>
             </w:r>
-            <w:proofErr w:type="spellEnd"/>
             <w:r>
               <w:rPr>
                 <w:rFonts w:cs="Arial"/>
@@ -2384,21 +2152,8 @@
                 <w:szCs w:val="32"/>
                 <w:lang w:val="en-IN" w:eastAsia="en-IN" w:bidi="ml-IN"/>
               </w:rPr>
-              <w:t xml:space="preserve"> - </w:t>
-            </w:r>
-            <w:proofErr w:type="spellStart"/>
-            <w:r>
-              <w:rPr>
-                <w:rFonts w:eastAsia="Times New Roman" w:cs="Arial"/>
-                <w:b/>
-                <w:color w:val="000000"/>
-                <w:sz w:val="32"/>
-                <w:szCs w:val="32"/>
-                <w:lang w:val="en-IN" w:eastAsia="en-IN" w:bidi="ml-IN"/>
-              </w:rPr>
-              <w:t>Kramam</w:t>
-            </w:r>
-            <w:proofErr w:type="spellEnd"/>
+              <w:t xml:space="preserve"> - Kramam</w:t>
+            </w:r>
           </w:p>
           <w:p>
             <w:pPr>
@@ -2416,7 +2171,6 @@
                 <w:lang w:bidi="ml-IN"/>
               </w:rPr>
             </w:pPr>
-            <w:proofErr w:type="spellStart"/>
             <w:r>
               <w:rPr>
                 <w:rFonts w:cs="Arial"/>
@@ -2426,43 +2180,7 @@
                 <w:szCs w:val="36"/>
                 <w:lang w:bidi="ml-IN"/>
               </w:rPr>
-              <w:t>Krama</w:t>
-            </w:r>
-            <w:proofErr w:type="spellEnd"/>
-            <w:r>
-              <w:rPr>
-                <w:rFonts w:cs="Arial"/>
-                <w:b/>
-                <w:bCs/>
-                <w:sz w:val="32"/>
-                <w:szCs w:val="36"/>
-                <w:lang w:bidi="ml-IN"/>
-              </w:rPr>
-              <w:t xml:space="preserve"> </w:t>
-            </w:r>
-            <w:proofErr w:type="spellStart"/>
-            <w:r>
-              <w:rPr>
-                <w:rFonts w:cs="Arial"/>
-                <w:b/>
-                <w:bCs/>
-                <w:sz w:val="32"/>
-                <w:szCs w:val="36"/>
-                <w:lang w:bidi="ml-IN"/>
-              </w:rPr>
-              <w:t>Vaakyam</w:t>
-            </w:r>
-            <w:proofErr w:type="spellEnd"/>
-            <w:r>
-              <w:rPr>
-                <w:rFonts w:cs="Arial"/>
-                <w:b/>
-                <w:bCs/>
-                <w:sz w:val="32"/>
-                <w:szCs w:val="36"/>
-                <w:lang w:bidi="ml-IN"/>
-              </w:rPr>
-              <w:t xml:space="preserve"> No. </w:t>
+              <w:t xml:space="preserve">Krama Vaakyam No. </w:t>
             </w:r>
             <w:r>
               <w:rPr>
@@ -2495,7 +2213,6 @@
                 <w:lang w:val="en-IN" w:eastAsia="en-IN" w:bidi="ml-IN"/>
               </w:rPr>
             </w:pPr>
-            <w:proofErr w:type="spellStart"/>
             <w:r>
               <w:rPr>
                 <w:rFonts w:cs="Arial"/>
@@ -2507,7 +2224,6 @@
               </w:rPr>
               <w:t>Panchaati</w:t>
             </w:r>
-            <w:proofErr w:type="spellEnd"/>
             <w:r>
               <w:rPr>
                 <w:rFonts w:cs="Arial"/>
@@ -3034,21 +2750,8 @@
                 <w:szCs w:val="32"/>
                 <w:lang w:val="en-IN" w:eastAsia="en-IN" w:bidi="ml-IN"/>
               </w:rPr>
-              <w:t xml:space="preserve"> - </w:t>
-            </w:r>
-            <w:proofErr w:type="spellStart"/>
-            <w:r>
-              <w:rPr>
-                <w:rFonts w:eastAsia="Times New Roman" w:cs="Arial"/>
-                <w:b/>
-                <w:color w:val="000000"/>
-                <w:sz w:val="32"/>
-                <w:szCs w:val="32"/>
-                <w:lang w:val="en-IN" w:eastAsia="en-IN" w:bidi="ml-IN"/>
-              </w:rPr>
-              <w:t>Kramam</w:t>
-            </w:r>
-            <w:proofErr w:type="spellEnd"/>
+              <w:t xml:space="preserve"> - Kramam</w:t>
+            </w:r>
           </w:p>
           <w:p>
             <w:pPr>
@@ -3066,7 +2769,6 @@
                 <w:lang w:bidi="ml-IN"/>
               </w:rPr>
             </w:pPr>
-            <w:proofErr w:type="spellStart"/>
             <w:r>
               <w:rPr>
                 <w:rFonts w:cs="Arial"/>
@@ -3076,9 +2778,8 @@
                 <w:szCs w:val="36"/>
                 <w:lang w:bidi="ml-IN"/>
               </w:rPr>
-              <w:t>Krama</w:t>
-            </w:r>
-            <w:proofErr w:type="spellEnd"/>
+              <w:t xml:space="preserve">Krama Vaakyam No. </w:t>
+            </w:r>
             <w:r>
               <w:rPr>
                 <w:rFonts w:cs="Arial"/>
@@ -3088,42 +2789,32 @@
                 <w:szCs w:val="36"/>
                 <w:lang w:bidi="ml-IN"/>
               </w:rPr>
+              <w:t>-</w:t>
+            </w:r>
+            <w:r>
+              <w:rPr>
+                <w:rFonts w:cs="Arial"/>
+                <w:b/>
+                <w:bCs/>
+                <w:color w:val="FF0000"/>
+                <w:sz w:val="32"/>
+                <w:szCs w:val="36"/>
+                <w:lang w:bidi="ml-IN"/>
+              </w:rPr>
               <w:t xml:space="preserve"> </w:t>
             </w:r>
-            <w:proofErr w:type="spellStart"/>
             <w:r>
               <w:rPr>
                 <w:rFonts w:cs="Arial"/>
                 <w:b/>
                 <w:bCs/>
+                <w:color w:val="FF0000"/>
                 <w:sz w:val="32"/>
                 <w:szCs w:val="36"/>
-                <w:lang w:bidi="ml-IN"/>
-              </w:rPr>
-              <w:t>Vaakyam</w:t>
-            </w:r>
-            <w:proofErr w:type="spellEnd"/>
-            <w:r>
-              <w:rPr>
-                <w:rFonts w:cs="Arial"/>
-                <w:b/>
-                <w:bCs/>
-                <w:sz w:val="32"/>
-                <w:szCs w:val="36"/>
-                <w:lang w:bidi="ml-IN"/>
-              </w:rPr>
-              <w:t xml:space="preserve"> No. </w:t>
-            </w:r>
-            <w:r>
-              <w:rPr>
-                <w:rFonts w:cs="Arial"/>
-                <w:b/>
-                <w:bCs/>
-                <w:sz w:val="32"/>
-                <w:szCs w:val="36"/>
-                <w:lang w:bidi="ml-IN"/>
-              </w:rPr>
-              <w:t>- 33</w:t>
+                <w:highlight w:val="green"/>
+                <w:lang w:bidi="ml-IN"/>
+              </w:rPr>
+              <w:t>52</w:t>
             </w:r>
           </w:p>
           <w:p>
@@ -3145,7 +2836,6 @@
                 <w:lang w:val="en-IN" w:eastAsia="en-IN" w:bidi="ml-IN"/>
               </w:rPr>
             </w:pPr>
-            <w:proofErr w:type="spellStart"/>
             <w:r>
               <w:rPr>
                 <w:rFonts w:cs="Arial"/>
@@ -3157,7 +2847,6 @@
               </w:rPr>
               <w:t>Panchaati</w:t>
             </w:r>
-            <w:proofErr w:type="spellEnd"/>
             <w:r>
               <w:rPr>
                 <w:rFonts w:cs="Arial"/>
@@ -3167,7 +2856,20 @@
                 <w:szCs w:val="36"/>
                 <w:lang w:bidi="ml-IN"/>
               </w:rPr>
-              <w:t xml:space="preserve"> No. - 52</w:t>
+              <w:t xml:space="preserve"> No. - </w:t>
+            </w:r>
+            <w:r>
+              <w:rPr>
+                <w:rFonts w:cs="Arial"/>
+                <w:b/>
+                <w:bCs/>
+                <w:color w:val="FF0000"/>
+                <w:sz w:val="32"/>
+                <w:szCs w:val="36"/>
+                <w:highlight w:val="green"/>
+                <w:lang w:bidi="ml-IN"/>
+              </w:rPr>
+              <w:t>27</w:t>
             </w:r>
           </w:p>
         </w:tc>
@@ -3349,8 +3051,6 @@
               </w:rPr>
               <w:t>ÌuÉ</w:t>
             </w:r>
-            <w:bookmarkStart w:id="0" w:name="_GoBack"/>
-            <w:bookmarkEnd w:id="0"/>
             <w:proofErr w:type="spellEnd"/>
             <w:r>
               <w:rPr>
@@ -3619,7 +3319,6 @@
         </w:rPr>
         <w:t xml:space="preserve">TS </w:t>
       </w:r>
-      <w:proofErr w:type="spellStart"/>
       <w:r>
         <w:rPr>
           <w:b/>
@@ -3630,7 +3329,6 @@
         </w:rPr>
         <w:t>Krama</w:t>
       </w:r>
-      <w:proofErr w:type="spellEnd"/>
       <w:r>
         <w:rPr>
           <w:b/>
@@ -3639,29 +3337,7 @@
           <w:szCs w:val="32"/>
           <w:u w:val="single"/>
         </w:rPr>
-        <w:t xml:space="preserve"> </w:t>
-      </w:r>
-      <w:proofErr w:type="spellStart"/>
-      <w:r>
-        <w:rPr>
-          <w:b/>
-          <w:bCs/>
-          <w:sz w:val="32"/>
-          <w:szCs w:val="32"/>
-          <w:u w:val="single"/>
-        </w:rPr>
-        <w:t>Paatam</w:t>
-      </w:r>
-      <w:proofErr w:type="spellEnd"/>
-      <w:r>
-        <w:rPr>
-          <w:b/>
-          <w:bCs/>
-          <w:sz w:val="32"/>
-          <w:szCs w:val="32"/>
-          <w:u w:val="single"/>
-        </w:rPr>
-        <w:t xml:space="preserve"> – TS 1.1 </w:t>
+        <w:t xml:space="preserve"> Paatam – TS 1.1 </w:t>
       </w:r>
       <w:r>
         <w:rPr>
@@ -3921,20 +3597,8 @@
                 <w:szCs w:val="32"/>
                 <w:lang w:val="en-IN" w:eastAsia="en-IN" w:bidi="ml-IN"/>
               </w:rPr>
-              <w:t xml:space="preserve">T.S.1.1.5.1 - </w:t>
-            </w:r>
-            <w:proofErr w:type="spellStart"/>
-            <w:r>
-              <w:rPr>
-                <w:rFonts w:eastAsia="Times New Roman" w:cs="Arial"/>
-                <w:color w:val="000000"/>
-                <w:sz w:val="32"/>
-                <w:szCs w:val="32"/>
-                <w:lang w:val="en-IN" w:eastAsia="en-IN" w:bidi="ml-IN"/>
-              </w:rPr>
-              <w:t>Kramam</w:t>
-            </w:r>
-            <w:proofErr w:type="spellEnd"/>
+              <w:t>T.S.1.1.5.1 - Kramam</w:t>
+            </w:r>
           </w:p>
           <w:p>
             <w:pPr>
@@ -3951,7 +3615,6 @@
                 <w:lang w:bidi="ml-IN"/>
               </w:rPr>
             </w:pPr>
-            <w:proofErr w:type="spellStart"/>
             <w:r>
               <w:rPr>
                 <w:rFonts w:cs="Arial"/>
@@ -3960,40 +3623,7 @@
                 <w:szCs w:val="36"/>
                 <w:lang w:bidi="ml-IN"/>
               </w:rPr>
-              <w:t>Krama</w:t>
-            </w:r>
-            <w:proofErr w:type="spellEnd"/>
-            <w:r>
-              <w:rPr>
-                <w:rFonts w:cs="Arial"/>
-                <w:bCs/>
-                <w:sz w:val="28"/>
-                <w:szCs w:val="36"/>
-                <w:lang w:bidi="ml-IN"/>
-              </w:rPr>
-              <w:t xml:space="preserve"> </w:t>
-            </w:r>
-            <w:proofErr w:type="spellStart"/>
-            <w:r>
-              <w:rPr>
-                <w:rFonts w:cs="Arial"/>
-                <w:bCs/>
-                <w:sz w:val="28"/>
-                <w:szCs w:val="36"/>
-                <w:lang w:bidi="ml-IN"/>
-              </w:rPr>
-              <w:t>Vaakyam</w:t>
-            </w:r>
-            <w:proofErr w:type="spellEnd"/>
-            <w:r>
-              <w:rPr>
-                <w:rFonts w:cs="Arial"/>
-                <w:bCs/>
-                <w:sz w:val="28"/>
-                <w:szCs w:val="36"/>
-                <w:lang w:bidi="ml-IN"/>
-              </w:rPr>
-              <w:t xml:space="preserve"> No. 38</w:t>
+              <w:t>Krama Vaakyam No. 38</w:t>
             </w:r>
           </w:p>
           <w:p>
@@ -4019,20 +3649,8 @@
                 <w:szCs w:val="36"/>
                 <w:lang w:bidi="ml-IN"/>
               </w:rPr>
-              <w:t xml:space="preserve">7th </w:t>
-            </w:r>
-            <w:proofErr w:type="spellStart"/>
-            <w:r>
-              <w:rPr>
-                <w:rFonts w:cs="Arial"/>
-                <w:bCs/>
-                <w:sz w:val="28"/>
-                <w:szCs w:val="36"/>
-                <w:lang w:bidi="ml-IN"/>
-              </w:rPr>
-              <w:t>Panchaati</w:t>
-            </w:r>
-            <w:proofErr w:type="spellEnd"/>
+              <w:t>7th Panchaati</w:t>
+            </w:r>
           </w:p>
         </w:tc>
         <w:tc>
@@ -4246,20 +3864,8 @@
                 <w:szCs w:val="32"/>
                 <w:lang w:val="en-IN" w:eastAsia="en-IN" w:bidi="ml-IN"/>
               </w:rPr>
-              <w:t xml:space="preserve">T.S.1.1.5.1 - </w:t>
-            </w:r>
-            <w:proofErr w:type="spellStart"/>
-            <w:r>
-              <w:rPr>
-                <w:rFonts w:eastAsia="Times New Roman" w:cs="Arial"/>
-                <w:color w:val="000000"/>
-                <w:sz w:val="32"/>
-                <w:szCs w:val="32"/>
-                <w:lang w:val="en-IN" w:eastAsia="en-IN" w:bidi="ml-IN"/>
-              </w:rPr>
-              <w:t>Kramam</w:t>
-            </w:r>
-            <w:proofErr w:type="spellEnd"/>
+              <w:t>T.S.1.1.5.1 - Kramam</w:t>
+            </w:r>
           </w:p>
           <w:p>
             <w:pPr>
@@ -4276,7 +3882,6 @@
                 <w:lang w:bidi="ml-IN"/>
               </w:rPr>
             </w:pPr>
-            <w:proofErr w:type="spellStart"/>
             <w:r>
               <w:rPr>
                 <w:rFonts w:cs="Arial"/>
@@ -4285,40 +3890,7 @@
                 <w:szCs w:val="36"/>
                 <w:lang w:bidi="ml-IN"/>
               </w:rPr>
-              <w:t>Krama</w:t>
-            </w:r>
-            <w:proofErr w:type="spellEnd"/>
-            <w:r>
-              <w:rPr>
-                <w:rFonts w:cs="Arial"/>
-                <w:bCs/>
-                <w:sz w:val="28"/>
-                <w:szCs w:val="36"/>
-                <w:lang w:bidi="ml-IN"/>
-              </w:rPr>
-              <w:t xml:space="preserve"> </w:t>
-            </w:r>
-            <w:proofErr w:type="spellStart"/>
-            <w:r>
-              <w:rPr>
-                <w:rFonts w:cs="Arial"/>
-                <w:bCs/>
-                <w:sz w:val="28"/>
-                <w:szCs w:val="36"/>
-                <w:lang w:bidi="ml-IN"/>
-              </w:rPr>
-              <w:t>Vaakyam</w:t>
-            </w:r>
-            <w:proofErr w:type="spellEnd"/>
-            <w:r>
-              <w:rPr>
-                <w:rFonts w:cs="Arial"/>
-                <w:bCs/>
-                <w:sz w:val="28"/>
-                <w:szCs w:val="36"/>
-                <w:lang w:bidi="ml-IN"/>
-              </w:rPr>
-              <w:t xml:space="preserve"> No. 42</w:t>
+              <w:t>Krama Vaakyam No. 42</w:t>
             </w:r>
           </w:p>
           <w:p>
@@ -4344,20 +3916,8 @@
                 <w:szCs w:val="36"/>
                 <w:lang w:bidi="ml-IN"/>
               </w:rPr>
-              <w:t xml:space="preserve">7th </w:t>
-            </w:r>
-            <w:proofErr w:type="spellStart"/>
-            <w:r>
-              <w:rPr>
-                <w:rFonts w:cs="Arial"/>
-                <w:bCs/>
-                <w:sz w:val="28"/>
-                <w:szCs w:val="36"/>
-                <w:lang w:bidi="ml-IN"/>
-              </w:rPr>
-              <w:t>Panchaati</w:t>
-            </w:r>
-            <w:proofErr w:type="spellEnd"/>
+              <w:t>7th Panchaati</w:t>
+            </w:r>
           </w:p>
         </w:tc>
         <w:tc>
@@ -4556,20 +4116,8 @@
                 <w:szCs w:val="32"/>
                 <w:lang w:val="en-IN" w:eastAsia="en-IN" w:bidi="ml-IN"/>
               </w:rPr>
-              <w:t xml:space="preserve">T.S.1.1.5.1 - </w:t>
-            </w:r>
-            <w:proofErr w:type="spellStart"/>
-            <w:r>
-              <w:rPr>
-                <w:rFonts w:eastAsia="Times New Roman" w:cs="Arial"/>
-                <w:color w:val="000000"/>
-                <w:sz w:val="32"/>
-                <w:szCs w:val="32"/>
-                <w:lang w:val="en-IN" w:eastAsia="en-IN" w:bidi="ml-IN"/>
-              </w:rPr>
-              <w:t>Kramam</w:t>
-            </w:r>
-            <w:proofErr w:type="spellEnd"/>
+              <w:t>T.S.1.1.5.1 - Kramam</w:t>
+            </w:r>
           </w:p>
           <w:p>
             <w:pPr>
@@ -4586,7 +4134,6 @@
                 <w:lang w:bidi="ml-IN"/>
               </w:rPr>
             </w:pPr>
-            <w:proofErr w:type="spellStart"/>
             <w:r>
               <w:rPr>
                 <w:rFonts w:cs="Arial"/>
@@ -4595,40 +4142,7 @@
                 <w:szCs w:val="36"/>
                 <w:lang w:bidi="ml-IN"/>
               </w:rPr>
-              <w:t>Krama</w:t>
-            </w:r>
-            <w:proofErr w:type="spellEnd"/>
-            <w:r>
-              <w:rPr>
-                <w:rFonts w:cs="Arial"/>
-                <w:bCs/>
-                <w:sz w:val="28"/>
-                <w:szCs w:val="36"/>
-                <w:lang w:bidi="ml-IN"/>
-              </w:rPr>
-              <w:t xml:space="preserve"> </w:t>
-            </w:r>
-            <w:proofErr w:type="spellStart"/>
-            <w:r>
-              <w:rPr>
-                <w:rFonts w:cs="Arial"/>
-                <w:bCs/>
-                <w:sz w:val="28"/>
-                <w:szCs w:val="36"/>
-                <w:lang w:bidi="ml-IN"/>
-              </w:rPr>
-              <w:t>Vaakyam</w:t>
-            </w:r>
-            <w:proofErr w:type="spellEnd"/>
-            <w:r>
-              <w:rPr>
-                <w:rFonts w:cs="Arial"/>
-                <w:bCs/>
-                <w:sz w:val="28"/>
-                <w:szCs w:val="36"/>
-                <w:lang w:bidi="ml-IN"/>
-              </w:rPr>
-              <w:t xml:space="preserve"> No. 43</w:t>
+              <w:t>Krama Vaakyam No. 43</w:t>
             </w:r>
           </w:p>
           <w:p>
@@ -4654,20 +4168,8 @@
                 <w:szCs w:val="36"/>
                 <w:lang w:bidi="ml-IN"/>
               </w:rPr>
-              <w:t xml:space="preserve">7th </w:t>
-            </w:r>
-            <w:proofErr w:type="spellStart"/>
-            <w:r>
-              <w:rPr>
-                <w:rFonts w:cs="Arial"/>
-                <w:bCs/>
-                <w:sz w:val="28"/>
-                <w:szCs w:val="36"/>
-                <w:lang w:bidi="ml-IN"/>
-              </w:rPr>
-              <w:t>Panchaati</w:t>
-            </w:r>
-            <w:proofErr w:type="spellEnd"/>
+              <w:t>7th Panchaati</w:t>
+            </w:r>
           </w:p>
         </w:tc>
         <w:tc>
@@ -4981,20 +4483,8 @@
                 <w:szCs w:val="32"/>
                 <w:lang w:val="en-IN" w:eastAsia="en-IN" w:bidi="ml-IN"/>
               </w:rPr>
-              <w:t xml:space="preserve">T.S.1.1.5.1 - </w:t>
-            </w:r>
-            <w:proofErr w:type="spellStart"/>
-            <w:r>
-              <w:rPr>
-                <w:rFonts w:eastAsia="Times New Roman" w:cs="Arial"/>
-                <w:color w:val="000000"/>
-                <w:sz w:val="32"/>
-                <w:szCs w:val="32"/>
-                <w:lang w:val="en-IN" w:eastAsia="en-IN" w:bidi="ml-IN"/>
-              </w:rPr>
-              <w:t>Kramam</w:t>
-            </w:r>
-            <w:proofErr w:type="spellEnd"/>
+              <w:t>T.S.1.1.5.1 - Kramam</w:t>
+            </w:r>
           </w:p>
           <w:p>
             <w:pPr>
@@ -5011,7 +4501,6 @@
                 <w:lang w:bidi="ml-IN"/>
               </w:rPr>
             </w:pPr>
-            <w:proofErr w:type="spellStart"/>
             <w:r>
               <w:rPr>
                 <w:rFonts w:cs="Arial"/>
@@ -5020,40 +4509,7 @@
                 <w:szCs w:val="36"/>
                 <w:lang w:bidi="ml-IN"/>
               </w:rPr>
-              <w:t>Krama</w:t>
-            </w:r>
-            <w:proofErr w:type="spellEnd"/>
-            <w:r>
-              <w:rPr>
-                <w:rFonts w:cs="Arial"/>
-                <w:bCs/>
-                <w:sz w:val="28"/>
-                <w:szCs w:val="36"/>
-                <w:lang w:bidi="ml-IN"/>
-              </w:rPr>
-              <w:t xml:space="preserve"> </w:t>
-            </w:r>
-            <w:proofErr w:type="spellStart"/>
-            <w:r>
-              <w:rPr>
-                <w:rFonts w:cs="Arial"/>
-                <w:bCs/>
-                <w:sz w:val="28"/>
-                <w:szCs w:val="36"/>
-                <w:lang w:bidi="ml-IN"/>
-              </w:rPr>
-              <w:t>Vaakyam</w:t>
-            </w:r>
-            <w:proofErr w:type="spellEnd"/>
-            <w:r>
-              <w:rPr>
-                <w:rFonts w:cs="Arial"/>
-                <w:bCs/>
-                <w:sz w:val="28"/>
-                <w:szCs w:val="36"/>
-                <w:lang w:bidi="ml-IN"/>
-              </w:rPr>
-              <w:t xml:space="preserve"> No. 50</w:t>
+              <w:t>Krama Vaakyam No. 50</w:t>
             </w:r>
           </w:p>
           <w:p>
@@ -5079,20 +4535,8 @@
                 <w:szCs w:val="36"/>
                 <w:lang w:bidi="ml-IN"/>
               </w:rPr>
-              <w:t xml:space="preserve">7th </w:t>
-            </w:r>
-            <w:proofErr w:type="spellStart"/>
-            <w:r>
-              <w:rPr>
-                <w:rFonts w:cs="Arial"/>
-                <w:bCs/>
-                <w:sz w:val="28"/>
-                <w:szCs w:val="36"/>
-                <w:lang w:bidi="ml-IN"/>
-              </w:rPr>
-              <w:t>Panchaati</w:t>
-            </w:r>
-            <w:proofErr w:type="spellEnd"/>
+              <w:t>7th Panchaati</w:t>
+            </w:r>
           </w:p>
         </w:tc>
         <w:tc>
@@ -5681,20 +5125,8 @@
                 <w:szCs w:val="32"/>
                 <w:lang w:val="en-IN" w:eastAsia="en-IN" w:bidi="ml-IN"/>
               </w:rPr>
-              <w:t xml:space="preserve"> - </w:t>
-            </w:r>
-            <w:proofErr w:type="spellStart"/>
-            <w:r>
-              <w:rPr>
-                <w:rFonts w:eastAsia="Times New Roman" w:cs="Arial"/>
-                <w:color w:val="000000"/>
-                <w:sz w:val="32"/>
-                <w:szCs w:val="32"/>
-                <w:lang w:val="en-IN" w:eastAsia="en-IN" w:bidi="ml-IN"/>
-              </w:rPr>
-              <w:t>Kramam</w:t>
-            </w:r>
-            <w:proofErr w:type="spellEnd"/>
+              <w:t xml:space="preserve"> - Kramam</w:t>
+            </w:r>
           </w:p>
           <w:p>
             <w:pPr>
@@ -5711,7 +5143,6 @@
                 <w:lang w:bidi="ml-IN"/>
               </w:rPr>
             </w:pPr>
-            <w:proofErr w:type="spellStart"/>
             <w:r>
               <w:rPr>
                 <w:rFonts w:cs="Arial"/>
@@ -5720,40 +5151,7 @@
                 <w:szCs w:val="36"/>
                 <w:lang w:bidi="ml-IN"/>
               </w:rPr>
-              <w:t>Krama</w:t>
-            </w:r>
-            <w:proofErr w:type="spellEnd"/>
-            <w:r>
-              <w:rPr>
-                <w:rFonts w:cs="Arial"/>
-                <w:bCs/>
-                <w:sz w:val="28"/>
-                <w:szCs w:val="36"/>
-                <w:lang w:bidi="ml-IN"/>
-              </w:rPr>
-              <w:t xml:space="preserve"> </w:t>
-            </w:r>
-            <w:proofErr w:type="spellStart"/>
-            <w:r>
-              <w:rPr>
-                <w:rFonts w:cs="Arial"/>
-                <w:bCs/>
-                <w:sz w:val="28"/>
-                <w:szCs w:val="36"/>
-                <w:lang w:bidi="ml-IN"/>
-              </w:rPr>
-              <w:t>Vaakyam</w:t>
-            </w:r>
-            <w:proofErr w:type="spellEnd"/>
-            <w:r>
-              <w:rPr>
-                <w:rFonts w:cs="Arial"/>
-                <w:bCs/>
-                <w:sz w:val="28"/>
-                <w:szCs w:val="36"/>
-                <w:lang w:bidi="ml-IN"/>
-              </w:rPr>
-              <w:t xml:space="preserve"> No. 8 &amp; 9</w:t>
+              <w:t>Krama Vaakyam No. 8 &amp; 9</w:t>
             </w:r>
           </w:p>
           <w:p>
@@ -5779,20 +5177,8 @@
                 <w:szCs w:val="36"/>
                 <w:lang w:bidi="ml-IN"/>
               </w:rPr>
-              <w:t xml:space="preserve">8th </w:t>
-            </w:r>
-            <w:proofErr w:type="spellStart"/>
-            <w:r>
-              <w:rPr>
-                <w:rFonts w:cs="Arial"/>
-                <w:bCs/>
-                <w:sz w:val="28"/>
-                <w:szCs w:val="36"/>
-                <w:lang w:bidi="ml-IN"/>
-              </w:rPr>
-              <w:t>Panchaati</w:t>
-            </w:r>
-            <w:proofErr w:type="spellEnd"/>
+              <w:t>8th Panchaati</w:t>
+            </w:r>
           </w:p>
         </w:tc>
         <w:tc>
@@ -6158,20 +5544,8 @@
                 <w:szCs w:val="36"/>
                 <w:lang w:bidi="ml-IN"/>
               </w:rPr>
-              <w:t xml:space="preserve"> </w:t>
-            </w:r>
-            <w:proofErr w:type="spellStart"/>
-            <w:r>
-              <w:rPr>
-                <w:rFonts w:cs="Arial"/>
-                <w:bCs/>
-                <w:sz w:val="28"/>
-                <w:szCs w:val="36"/>
-                <w:lang w:bidi="ml-IN"/>
-              </w:rPr>
-              <w:t>Kramam</w:t>
-            </w:r>
-            <w:proofErr w:type="spellEnd"/>
+              <w:t xml:space="preserve"> Kramam</w:t>
+            </w:r>
           </w:p>
           <w:p>
             <w:pPr>
@@ -6188,7 +5562,6 @@
                 <w:lang w:bidi="ml-IN"/>
               </w:rPr>
             </w:pPr>
-            <w:proofErr w:type="spellStart"/>
             <w:r>
               <w:rPr>
                 <w:rFonts w:cs="Arial"/>
@@ -6197,40 +5570,7 @@
                 <w:szCs w:val="36"/>
                 <w:lang w:bidi="ml-IN"/>
               </w:rPr>
-              <w:t>Krama</w:t>
-            </w:r>
-            <w:proofErr w:type="spellEnd"/>
-            <w:r>
-              <w:rPr>
-                <w:rFonts w:cs="Arial"/>
-                <w:bCs/>
-                <w:sz w:val="28"/>
-                <w:szCs w:val="36"/>
-                <w:lang w:bidi="ml-IN"/>
-              </w:rPr>
-              <w:t xml:space="preserve"> </w:t>
-            </w:r>
-            <w:proofErr w:type="spellStart"/>
-            <w:r>
-              <w:rPr>
-                <w:rFonts w:cs="Arial"/>
-                <w:bCs/>
-                <w:sz w:val="28"/>
-                <w:szCs w:val="36"/>
-                <w:lang w:bidi="ml-IN"/>
-              </w:rPr>
-              <w:t>Vaakyam</w:t>
-            </w:r>
-            <w:proofErr w:type="spellEnd"/>
-            <w:r>
-              <w:rPr>
-                <w:rFonts w:cs="Arial"/>
-                <w:bCs/>
-                <w:sz w:val="28"/>
-                <w:szCs w:val="36"/>
-                <w:lang w:bidi="ml-IN"/>
-              </w:rPr>
-              <w:t xml:space="preserve"> No. 52</w:t>
+              <w:t>Krama Vaakyam No. 52</w:t>
             </w:r>
           </w:p>
           <w:p>
@@ -6256,20 +5596,8 @@
                 <w:szCs w:val="36"/>
                 <w:lang w:bidi="ml-IN"/>
               </w:rPr>
-              <w:t xml:space="preserve">27th </w:t>
-            </w:r>
-            <w:proofErr w:type="spellStart"/>
-            <w:r>
-              <w:rPr>
-                <w:rFonts w:cs="Arial"/>
-                <w:bCs/>
-                <w:sz w:val="28"/>
-                <w:szCs w:val="36"/>
-                <w:lang w:bidi="ml-IN"/>
-              </w:rPr>
-              <w:t>Panchaati</w:t>
-            </w:r>
-            <w:proofErr w:type="spellEnd"/>
+              <w:t>27th Panchaati</w:t>
+            </w:r>
           </w:p>
           <w:p>
             <w:pPr>
@@ -6466,7 +5794,6 @@
         </w:rPr>
         <w:t xml:space="preserve">TS </w:t>
       </w:r>
-      <w:proofErr w:type="spellStart"/>
       <w:r>
         <w:rPr>
           <w:b/>
@@ -6477,7 +5804,6 @@
         </w:rPr>
         <w:t>Krama</w:t>
       </w:r>
-      <w:proofErr w:type="spellEnd"/>
       <w:r>
         <w:rPr>
           <w:b/>
@@ -6486,29 +5812,7 @@
           <w:szCs w:val="32"/>
           <w:u w:val="single"/>
         </w:rPr>
-        <w:t xml:space="preserve"> </w:t>
-      </w:r>
-      <w:proofErr w:type="spellStart"/>
-      <w:r>
-        <w:rPr>
-          <w:b/>
-          <w:bCs/>
-          <w:sz w:val="32"/>
-          <w:szCs w:val="32"/>
-          <w:u w:val="single"/>
-        </w:rPr>
-        <w:t>Paatam</w:t>
-      </w:r>
-      <w:proofErr w:type="spellEnd"/>
-      <w:r>
-        <w:rPr>
-          <w:b/>
-          <w:bCs/>
-          <w:sz w:val="32"/>
-          <w:szCs w:val="32"/>
-          <w:u w:val="single"/>
-        </w:rPr>
-        <w:t xml:space="preserve"> – TS 1.1 Sanskrit Corrections –Observed till 3</w:t>
+        <w:t xml:space="preserve"> Paatam – TS 1.1 Sanskrit Corrections –Observed till 3</w:t>
       </w:r>
       <w:r>
         <w:rPr>
@@ -6733,20 +6037,8 @@
                 <w:szCs w:val="36"/>
                 <w:lang w:bidi="ml-IN"/>
               </w:rPr>
-              <w:t xml:space="preserve">T.S.1.1.2.1 - </w:t>
-            </w:r>
-            <w:proofErr w:type="spellStart"/>
-            <w:r>
-              <w:rPr>
-                <w:rFonts w:cs="Arial"/>
-                <w:bCs/>
-                <w:sz w:val="28"/>
-                <w:szCs w:val="36"/>
-                <w:lang w:bidi="ml-IN"/>
-              </w:rPr>
-              <w:t>Kramam</w:t>
-            </w:r>
-            <w:proofErr w:type="spellEnd"/>
+              <w:t>T.S.1.1.2.1 - Kramam</w:t>
+            </w:r>
           </w:p>
           <w:p>
             <w:pPr>
@@ -6792,20 +6084,8 @@
                 <w:szCs w:val="36"/>
                 <w:lang w:bidi="ml-IN"/>
               </w:rPr>
-              <w:t xml:space="preserve"> </w:t>
-            </w:r>
-            <w:proofErr w:type="spellStart"/>
-            <w:r>
-              <w:rPr>
-                <w:rFonts w:cs="Arial"/>
-                <w:bCs/>
-                <w:sz w:val="28"/>
-                <w:szCs w:val="36"/>
-                <w:lang w:bidi="ml-IN"/>
-              </w:rPr>
-              <w:t>Panchaati</w:t>
-            </w:r>
-            <w:proofErr w:type="spellEnd"/>
+              <w:t xml:space="preserve"> Panchaati</w:t>
+            </w:r>
           </w:p>
           <w:p>
             <w:pPr>
@@ -7459,20 +6739,8 @@
                 <w:szCs w:val="36"/>
                 <w:lang w:bidi="ml-IN"/>
               </w:rPr>
-              <w:t xml:space="preserve"> </w:t>
-            </w:r>
-            <w:proofErr w:type="spellStart"/>
-            <w:r>
-              <w:rPr>
-                <w:rFonts w:cs="Arial"/>
-                <w:bCs/>
-                <w:sz w:val="28"/>
-                <w:szCs w:val="36"/>
-                <w:lang w:bidi="ml-IN"/>
-              </w:rPr>
-              <w:t>Kramam</w:t>
-            </w:r>
-            <w:proofErr w:type="spellEnd"/>
+              <w:t xml:space="preserve"> Kramam</w:t>
+            </w:r>
           </w:p>
           <w:p>
             <w:pPr>
@@ -7518,20 +6786,8 @@
                 <w:szCs w:val="36"/>
                 <w:lang w:bidi="ml-IN"/>
               </w:rPr>
-              <w:t xml:space="preserve"> </w:t>
-            </w:r>
-            <w:proofErr w:type="spellStart"/>
-            <w:r>
-              <w:rPr>
-                <w:rFonts w:cs="Arial"/>
-                <w:bCs/>
-                <w:sz w:val="28"/>
-                <w:szCs w:val="36"/>
-                <w:lang w:bidi="ml-IN"/>
-              </w:rPr>
-              <w:t>Panchaati</w:t>
-            </w:r>
-            <w:proofErr w:type="spellEnd"/>
+              <w:t xml:space="preserve"> Panchaati</w:t>
+            </w:r>
           </w:p>
           <w:p>
             <w:pPr>
@@ -7856,7 +7112,7 @@
 </file>
 
 <file path=word/endnotes.xml><?xml version="1.0" encoding="utf-8"?>
-<w:endnotes xmlns:wpc="http://schemas.microsoft.com/office/word/2010/wordprocessingCanvas" xmlns:cx="http://schemas.microsoft.com/office/drawing/2014/chartex" xmlns:cx1="http://schemas.microsoft.com/office/drawing/2015/9/8/chartex" xmlns:mc="http://schemas.openxmlformats.org/markup-compatibility/2006" xmlns:o="urn:schemas-microsoft-com:office:office" xmlns:r="http://schemas.openxmlformats.org/officeDocument/2006/relationships" xmlns:m="http://schemas.openxmlformats.org/officeDocument/2006/math" xmlns:v="urn:schemas-microsoft-com:vml" xmlns:wp14="http://schemas.microsoft.com/office/word/2010/wordprocessingDrawing" xmlns:wp="http://schemas.openxmlformats.org/drawingml/2006/wordprocessingDrawing" xmlns:w10="urn:schemas-microsoft-com:office:word" xmlns:w="http://schemas.openxmlformats.org/wordprocessingml/2006/main" xmlns:w14="http://schemas.microsoft.com/office/word/2010/wordml" xmlns:w15="http://schemas.microsoft.com/office/word/2012/wordml" xmlns:w16se="http://schemas.microsoft.com/office/word/2015/wordml/symex" xmlns:wpg="http://schemas.microsoft.com/office/word/2010/wordprocessingGroup" xmlns:wpi="http://schemas.microsoft.com/office/word/2010/wordprocessingInk" xmlns:wne="http://schemas.microsoft.com/office/word/2006/wordml" xmlns:wps="http://schemas.microsoft.com/office/word/2010/wordprocessingShape" mc:Ignorable="w14 w15 w16se wp14">
+<w:endnotes xmlns:wpc="http://schemas.microsoft.com/office/word/2010/wordprocessingCanvas" xmlns:cx="http://schemas.microsoft.com/office/drawing/2014/chartex" xmlns:cx1="http://schemas.microsoft.com/office/drawing/2015/9/8/chartex" xmlns:cx2="http://schemas.microsoft.com/office/drawing/2015/10/21/chartex" xmlns:cx3="http://schemas.microsoft.com/office/drawing/2016/5/9/chartex" xmlns:cx4="http://schemas.microsoft.com/office/drawing/2016/5/10/chartex" xmlns:cx5="http://schemas.microsoft.com/office/drawing/2016/5/11/chartex" xmlns:cx6="http://schemas.microsoft.com/office/drawing/2016/5/12/chartex" xmlns:cx7="http://schemas.microsoft.com/office/drawing/2016/5/13/chartex" xmlns:cx8="http://schemas.microsoft.com/office/drawing/2016/5/14/chartex" xmlns:mc="http://schemas.openxmlformats.org/markup-compatibility/2006" xmlns:aink="http://schemas.microsoft.com/office/drawing/2016/ink" xmlns:am3d="http://schemas.microsoft.com/office/drawing/2017/model3d" xmlns:o="urn:schemas-microsoft-com:office:office" xmlns:r="http://schemas.openxmlformats.org/officeDocument/2006/relationships" xmlns:m="http://schemas.openxmlformats.org/officeDocument/2006/math" xmlns:v="urn:schemas-microsoft-com:vml" xmlns:wp14="http://schemas.microsoft.com/office/word/2010/wordprocessingDrawing" xmlns:wp="http://schemas.openxmlformats.org/drawingml/2006/wordprocessingDrawing" xmlns:w10="urn:schemas-microsoft-com:office:word" xmlns:w="http://schemas.openxmlformats.org/wordprocessingml/2006/main" xmlns:w14="http://schemas.microsoft.com/office/word/2010/wordml" xmlns:w15="http://schemas.microsoft.com/office/word/2012/wordml" xmlns:w16cex="http://schemas.microsoft.com/office/word/2018/wordml/cex" xmlns:w16cid="http://schemas.microsoft.com/office/word/2016/wordml/cid" xmlns:w16="http://schemas.microsoft.com/office/word/2018/wordml" xmlns:w16sdtdh="http://schemas.microsoft.com/office/word/2020/wordml/sdtdatahash" xmlns:w16se="http://schemas.microsoft.com/office/word/2015/wordml/symex" xmlns:wpg="http://schemas.microsoft.com/office/word/2010/wordprocessingGroup" xmlns:wpi="http://schemas.microsoft.com/office/word/2010/wordprocessingInk" xmlns:wne="http://schemas.microsoft.com/office/word/2006/wordml" xmlns:wps="http://schemas.microsoft.com/office/word/2010/wordprocessingShape" mc:Ignorable="w14 w15 w16se w16cid w16 w16cex w16sdtdh wp14">
   <w:endnote w:type="separator" w:id="-1">
     <w:p>
       <w:pPr>
@@ -7881,7 +7137,7 @@
 </file>
 
 <file path=word/footer1.xml><?xml version="1.0" encoding="utf-8"?>
-<w:ftr xmlns:wpc="http://schemas.microsoft.com/office/word/2010/wordprocessingCanvas" xmlns:cx="http://schemas.microsoft.com/office/drawing/2014/chartex" xmlns:cx1="http://schemas.microsoft.com/office/drawing/2015/9/8/chartex" xmlns:mc="http://schemas.openxmlformats.org/markup-compatibility/2006" xmlns:o="urn:schemas-microsoft-com:office:office" xmlns:r="http://schemas.openxmlformats.org/officeDocument/2006/relationships" xmlns:m="http://schemas.openxmlformats.org/officeDocument/2006/math" xmlns:v="urn:schemas-microsoft-com:vml" xmlns:wp14="http://schemas.microsoft.com/office/word/2010/wordprocessingDrawing" xmlns:wp="http://schemas.openxmlformats.org/drawingml/2006/wordprocessingDrawing" xmlns:w10="urn:schemas-microsoft-com:office:word" xmlns:w="http://schemas.openxmlformats.org/wordprocessingml/2006/main" xmlns:w14="http://schemas.microsoft.com/office/word/2010/wordml" xmlns:w15="http://schemas.microsoft.com/office/word/2012/wordml" xmlns:w16se="http://schemas.microsoft.com/office/word/2015/wordml/symex" xmlns:wpg="http://schemas.microsoft.com/office/word/2010/wordprocessingGroup" xmlns:wpi="http://schemas.microsoft.com/office/word/2010/wordprocessingInk" xmlns:wne="http://schemas.microsoft.com/office/word/2006/wordml" xmlns:wps="http://schemas.microsoft.com/office/word/2010/wordprocessingShape" mc:Ignorable="w14 w15 w16se wp14">
+<w:ftr xmlns:wpc="http://schemas.microsoft.com/office/word/2010/wordprocessingCanvas" xmlns:cx="http://schemas.microsoft.com/office/drawing/2014/chartex" xmlns:cx1="http://schemas.microsoft.com/office/drawing/2015/9/8/chartex" xmlns:cx2="http://schemas.microsoft.com/office/drawing/2015/10/21/chartex" xmlns:cx3="http://schemas.microsoft.com/office/drawing/2016/5/9/chartex" xmlns:cx4="http://schemas.microsoft.com/office/drawing/2016/5/10/chartex" xmlns:cx5="http://schemas.microsoft.com/office/drawing/2016/5/11/chartex" xmlns:cx6="http://schemas.microsoft.com/office/drawing/2016/5/12/chartex" xmlns:cx7="http://schemas.microsoft.com/office/drawing/2016/5/13/chartex" xmlns:cx8="http://schemas.microsoft.com/office/drawing/2016/5/14/chartex" xmlns:mc="http://schemas.openxmlformats.org/markup-compatibility/2006" xmlns:aink="http://schemas.microsoft.com/office/drawing/2016/ink" xmlns:am3d="http://schemas.microsoft.com/office/drawing/2017/model3d" xmlns:o="urn:schemas-microsoft-com:office:office" xmlns:r="http://schemas.openxmlformats.org/officeDocument/2006/relationships" xmlns:m="http://schemas.openxmlformats.org/officeDocument/2006/math" xmlns:v="urn:schemas-microsoft-com:vml" xmlns:wp14="http://schemas.microsoft.com/office/word/2010/wordprocessingDrawing" xmlns:wp="http://schemas.openxmlformats.org/drawingml/2006/wordprocessingDrawing" xmlns:w10="urn:schemas-microsoft-com:office:word" xmlns:w="http://schemas.openxmlformats.org/wordprocessingml/2006/main" xmlns:w14="http://schemas.microsoft.com/office/word/2010/wordml" xmlns:w15="http://schemas.microsoft.com/office/word/2012/wordml" xmlns:w16cex="http://schemas.microsoft.com/office/word/2018/wordml/cex" xmlns:w16cid="http://schemas.microsoft.com/office/word/2016/wordml/cid" xmlns:w16="http://schemas.microsoft.com/office/word/2018/wordml" xmlns:w16sdtdh="http://schemas.microsoft.com/office/word/2020/wordml/sdtdatahash" xmlns:w16se="http://schemas.microsoft.com/office/word/2015/wordml/symex" xmlns:wpg="http://schemas.microsoft.com/office/word/2010/wordprocessingGroup" xmlns:wpi="http://schemas.microsoft.com/office/word/2010/wordprocessingInk" xmlns:wne="http://schemas.microsoft.com/office/word/2006/wordml" xmlns:wps="http://schemas.microsoft.com/office/word/2010/wordprocessingShape" mc:Ignorable="w14 w15 w16se w16cid w16 w16cex w16sdtdh wp14">
   <w:p>
     <w:pPr>
       <w:pStyle w:val="Footer"/>
@@ -8018,7 +7274,7 @@
 </file>
 
 <file path=word/footer2.xml><?xml version="1.0" encoding="utf-8"?>
-<w:ftr xmlns:wpc="http://schemas.microsoft.com/office/word/2010/wordprocessingCanvas" xmlns:cx="http://schemas.microsoft.com/office/drawing/2014/chartex" xmlns:cx1="http://schemas.microsoft.com/office/drawing/2015/9/8/chartex" xmlns:mc="http://schemas.openxmlformats.org/markup-compatibility/2006" xmlns:o="urn:schemas-microsoft-com:office:office" xmlns:r="http://schemas.openxmlformats.org/officeDocument/2006/relationships" xmlns:m="http://schemas.openxmlformats.org/officeDocument/2006/math" xmlns:v="urn:schemas-microsoft-com:vml" xmlns:wp14="http://schemas.microsoft.com/office/word/2010/wordprocessingDrawing" xmlns:wp="http://schemas.openxmlformats.org/drawingml/2006/wordprocessingDrawing" xmlns:w10="urn:schemas-microsoft-com:office:word" xmlns:w="http://schemas.openxmlformats.org/wordprocessingml/2006/main" xmlns:w14="http://schemas.microsoft.com/office/word/2010/wordml" xmlns:w15="http://schemas.microsoft.com/office/word/2012/wordml" xmlns:w16se="http://schemas.microsoft.com/office/word/2015/wordml/symex" xmlns:wpg="http://schemas.microsoft.com/office/word/2010/wordprocessingGroup" xmlns:wpi="http://schemas.microsoft.com/office/word/2010/wordprocessingInk" xmlns:wne="http://schemas.microsoft.com/office/word/2006/wordml" xmlns:wps="http://schemas.microsoft.com/office/word/2010/wordprocessingShape" mc:Ignorable="w14 w15 w16se wp14">
+<w:ftr xmlns:wpc="http://schemas.microsoft.com/office/word/2010/wordprocessingCanvas" xmlns:cx="http://schemas.microsoft.com/office/drawing/2014/chartex" xmlns:cx1="http://schemas.microsoft.com/office/drawing/2015/9/8/chartex" xmlns:cx2="http://schemas.microsoft.com/office/drawing/2015/10/21/chartex" xmlns:cx3="http://schemas.microsoft.com/office/drawing/2016/5/9/chartex" xmlns:cx4="http://schemas.microsoft.com/office/drawing/2016/5/10/chartex" xmlns:cx5="http://schemas.microsoft.com/office/drawing/2016/5/11/chartex" xmlns:cx6="http://schemas.microsoft.com/office/drawing/2016/5/12/chartex" xmlns:cx7="http://schemas.microsoft.com/office/drawing/2016/5/13/chartex" xmlns:cx8="http://schemas.microsoft.com/office/drawing/2016/5/14/chartex" xmlns:mc="http://schemas.openxmlformats.org/markup-compatibility/2006" xmlns:aink="http://schemas.microsoft.com/office/drawing/2016/ink" xmlns:am3d="http://schemas.microsoft.com/office/drawing/2017/model3d" xmlns:o="urn:schemas-microsoft-com:office:office" xmlns:r="http://schemas.openxmlformats.org/officeDocument/2006/relationships" xmlns:m="http://schemas.openxmlformats.org/officeDocument/2006/math" xmlns:v="urn:schemas-microsoft-com:vml" xmlns:wp14="http://schemas.microsoft.com/office/word/2010/wordprocessingDrawing" xmlns:wp="http://schemas.openxmlformats.org/drawingml/2006/wordprocessingDrawing" xmlns:w10="urn:schemas-microsoft-com:office:word" xmlns:w="http://schemas.openxmlformats.org/wordprocessingml/2006/main" xmlns:w14="http://schemas.microsoft.com/office/word/2010/wordml" xmlns:w15="http://schemas.microsoft.com/office/word/2012/wordml" xmlns:w16cex="http://schemas.microsoft.com/office/word/2018/wordml/cex" xmlns:w16cid="http://schemas.microsoft.com/office/word/2016/wordml/cid" xmlns:w16="http://schemas.microsoft.com/office/word/2018/wordml" xmlns:w16sdtdh="http://schemas.microsoft.com/office/word/2020/wordml/sdtdatahash" xmlns:w16se="http://schemas.microsoft.com/office/word/2015/wordml/symex" xmlns:wpg="http://schemas.microsoft.com/office/word/2010/wordprocessingGroup" xmlns:wpi="http://schemas.microsoft.com/office/word/2010/wordprocessingInk" xmlns:wne="http://schemas.microsoft.com/office/word/2006/wordml" xmlns:wps="http://schemas.microsoft.com/office/word/2010/wordprocessingShape" mc:Ignorable="w14 w15 w16se w16cid w16 w16cex w16sdtdh wp14">
   <w:p>
     <w:pPr>
       <w:pBdr>
@@ -8216,7 +7472,7 @@
 </file>
 
 <file path=word/footnotes.xml><?xml version="1.0" encoding="utf-8"?>
-<w:footnotes xmlns:wpc="http://schemas.microsoft.com/office/word/2010/wordprocessingCanvas" xmlns:cx="http://schemas.microsoft.com/office/drawing/2014/chartex" xmlns:cx1="http://schemas.microsoft.com/office/drawing/2015/9/8/chartex" xmlns:mc="http://schemas.openxmlformats.org/markup-compatibility/2006" xmlns:o="urn:schemas-microsoft-com:office:office" xmlns:r="http://schemas.openxmlformats.org/officeDocument/2006/relationships" xmlns:m="http://schemas.openxmlformats.org/officeDocument/2006/math" xmlns:v="urn:schemas-microsoft-com:vml" xmlns:wp14="http://schemas.microsoft.com/office/word/2010/wordprocessingDrawing" xmlns:wp="http://schemas.openxmlformats.org/drawingml/2006/wordprocessingDrawing" xmlns:w10="urn:schemas-microsoft-com:office:word" xmlns:w="http://schemas.openxmlformats.org/wordprocessingml/2006/main" xmlns:w14="http://schemas.microsoft.com/office/word/2010/wordml" xmlns:w15="http://schemas.microsoft.com/office/word/2012/wordml" xmlns:w16se="http://schemas.microsoft.com/office/word/2015/wordml/symex" xmlns:wpg="http://schemas.microsoft.com/office/word/2010/wordprocessingGroup" xmlns:wpi="http://schemas.microsoft.com/office/word/2010/wordprocessingInk" xmlns:wne="http://schemas.microsoft.com/office/word/2006/wordml" xmlns:wps="http://schemas.microsoft.com/office/word/2010/wordprocessingShape" mc:Ignorable="w14 w15 w16se wp14">
+<w:footnotes xmlns:wpc="http://schemas.microsoft.com/office/word/2010/wordprocessingCanvas" xmlns:cx="http://schemas.microsoft.com/office/drawing/2014/chartex" xmlns:cx1="http://schemas.microsoft.com/office/drawing/2015/9/8/chartex" xmlns:cx2="http://schemas.microsoft.com/office/drawing/2015/10/21/chartex" xmlns:cx3="http://schemas.microsoft.com/office/drawing/2016/5/9/chartex" xmlns:cx4="http://schemas.microsoft.com/office/drawing/2016/5/10/chartex" xmlns:cx5="http://schemas.microsoft.com/office/drawing/2016/5/11/chartex" xmlns:cx6="http://schemas.microsoft.com/office/drawing/2016/5/12/chartex" xmlns:cx7="http://schemas.microsoft.com/office/drawing/2016/5/13/chartex" xmlns:cx8="http://schemas.microsoft.com/office/drawing/2016/5/14/chartex" xmlns:mc="http://schemas.openxmlformats.org/markup-compatibility/2006" xmlns:aink="http://schemas.microsoft.com/office/drawing/2016/ink" xmlns:am3d="http://schemas.microsoft.com/office/drawing/2017/model3d" xmlns:o="urn:schemas-microsoft-com:office:office" xmlns:r="http://schemas.openxmlformats.org/officeDocument/2006/relationships" xmlns:m="http://schemas.openxmlformats.org/officeDocument/2006/math" xmlns:v="urn:schemas-microsoft-com:vml" xmlns:wp14="http://schemas.microsoft.com/office/word/2010/wordprocessingDrawing" xmlns:wp="http://schemas.openxmlformats.org/drawingml/2006/wordprocessingDrawing" xmlns:w10="urn:schemas-microsoft-com:office:word" xmlns:w="http://schemas.openxmlformats.org/wordprocessingml/2006/main" xmlns:w14="http://schemas.microsoft.com/office/word/2010/wordml" xmlns:w15="http://schemas.microsoft.com/office/word/2012/wordml" xmlns:w16cex="http://schemas.microsoft.com/office/word/2018/wordml/cex" xmlns:w16cid="http://schemas.microsoft.com/office/word/2016/wordml/cid" xmlns:w16="http://schemas.microsoft.com/office/word/2018/wordml" xmlns:w16sdtdh="http://schemas.microsoft.com/office/word/2020/wordml/sdtdatahash" xmlns:w16se="http://schemas.microsoft.com/office/word/2015/wordml/symex" xmlns:wpg="http://schemas.microsoft.com/office/word/2010/wordprocessingGroup" xmlns:wpi="http://schemas.microsoft.com/office/word/2010/wordprocessingInk" xmlns:wne="http://schemas.microsoft.com/office/word/2006/wordml" xmlns:wps="http://schemas.microsoft.com/office/word/2010/wordprocessingShape" mc:Ignorable="w14 w15 w16se w16cid w16 w16cex w16sdtdh wp14">
   <w:footnote w:type="separator" w:id="-1">
     <w:p>
       <w:pPr>
@@ -8241,7 +7497,7 @@
 </file>
 
 <file path=word/header1.xml><?xml version="1.0" encoding="utf-8"?>
-<w:hdr xmlns:wpc="http://schemas.microsoft.com/office/word/2010/wordprocessingCanvas" xmlns:cx="http://schemas.microsoft.com/office/drawing/2014/chartex" xmlns:cx1="http://schemas.microsoft.com/office/drawing/2015/9/8/chartex" xmlns:mc="http://schemas.openxmlformats.org/markup-compatibility/2006" xmlns:o="urn:schemas-microsoft-com:office:office" xmlns:r="http://schemas.openxmlformats.org/officeDocument/2006/relationships" xmlns:m="http://schemas.openxmlformats.org/officeDocument/2006/math" xmlns:v="urn:schemas-microsoft-com:vml" xmlns:wp14="http://schemas.microsoft.com/office/word/2010/wordprocessingDrawing" xmlns:wp="http://schemas.openxmlformats.org/drawingml/2006/wordprocessingDrawing" xmlns:w10="urn:schemas-microsoft-com:office:word" xmlns:w="http://schemas.openxmlformats.org/wordprocessingml/2006/main" xmlns:w14="http://schemas.microsoft.com/office/word/2010/wordml" xmlns:w15="http://schemas.microsoft.com/office/word/2012/wordml" xmlns:w16se="http://schemas.microsoft.com/office/word/2015/wordml/symex" xmlns:wpg="http://schemas.microsoft.com/office/word/2010/wordprocessingGroup" xmlns:wpi="http://schemas.microsoft.com/office/word/2010/wordprocessingInk" xmlns:wne="http://schemas.microsoft.com/office/word/2006/wordml" xmlns:wps="http://schemas.microsoft.com/office/word/2010/wordprocessingShape" mc:Ignorable="w14 w15 w16se wp14">
+<w:hdr xmlns:wpc="http://schemas.microsoft.com/office/word/2010/wordprocessingCanvas" xmlns:cx="http://schemas.microsoft.com/office/drawing/2014/chartex" xmlns:cx1="http://schemas.microsoft.com/office/drawing/2015/9/8/chartex" xmlns:cx2="http://schemas.microsoft.com/office/drawing/2015/10/21/chartex" xmlns:cx3="http://schemas.microsoft.com/office/drawing/2016/5/9/chartex" xmlns:cx4="http://schemas.microsoft.com/office/drawing/2016/5/10/chartex" xmlns:cx5="http://schemas.microsoft.com/office/drawing/2016/5/11/chartex" xmlns:cx6="http://schemas.microsoft.com/office/drawing/2016/5/12/chartex" xmlns:cx7="http://schemas.microsoft.com/office/drawing/2016/5/13/chartex" xmlns:cx8="http://schemas.microsoft.com/office/drawing/2016/5/14/chartex" xmlns:mc="http://schemas.openxmlformats.org/markup-compatibility/2006" xmlns:aink="http://schemas.microsoft.com/office/drawing/2016/ink" xmlns:am3d="http://schemas.microsoft.com/office/drawing/2017/model3d" xmlns:o="urn:schemas-microsoft-com:office:office" xmlns:r="http://schemas.openxmlformats.org/officeDocument/2006/relationships" xmlns:m="http://schemas.openxmlformats.org/officeDocument/2006/math" xmlns:v="urn:schemas-microsoft-com:vml" xmlns:wp14="http://schemas.microsoft.com/office/word/2010/wordprocessingDrawing" xmlns:wp="http://schemas.openxmlformats.org/drawingml/2006/wordprocessingDrawing" xmlns:w10="urn:schemas-microsoft-com:office:word" xmlns:w="http://schemas.openxmlformats.org/wordprocessingml/2006/main" xmlns:w14="http://schemas.microsoft.com/office/word/2010/wordml" xmlns:w15="http://schemas.microsoft.com/office/word/2012/wordml" xmlns:w16cex="http://schemas.microsoft.com/office/word/2018/wordml/cex" xmlns:w16cid="http://schemas.microsoft.com/office/word/2016/wordml/cid" xmlns:w16="http://schemas.microsoft.com/office/word/2018/wordml" xmlns:w16sdtdh="http://schemas.microsoft.com/office/word/2020/wordml/sdtdatahash" xmlns:w16se="http://schemas.microsoft.com/office/word/2015/wordml/symex" xmlns:wpg="http://schemas.microsoft.com/office/word/2010/wordprocessingGroup" xmlns:wpi="http://schemas.microsoft.com/office/word/2010/wordprocessingInk" xmlns:wne="http://schemas.microsoft.com/office/word/2006/wordml" xmlns:wps="http://schemas.microsoft.com/office/word/2010/wordprocessingShape" mc:Ignorable="w14 w15 w16se w16cid w16 w16cex w16sdtdh wp14">
   <w:p>
     <w:pPr>
       <w:pStyle w:val="Header"/>
@@ -8254,7 +7510,7 @@
 </file>
 
 <file path=word/header2.xml><?xml version="1.0" encoding="utf-8"?>
-<w:hdr xmlns:wpc="http://schemas.microsoft.com/office/word/2010/wordprocessingCanvas" xmlns:cx="http://schemas.microsoft.com/office/drawing/2014/chartex" xmlns:cx1="http://schemas.microsoft.com/office/drawing/2015/9/8/chartex" xmlns:mc="http://schemas.openxmlformats.org/markup-compatibility/2006" xmlns:o="urn:schemas-microsoft-com:office:office" xmlns:r="http://schemas.openxmlformats.org/officeDocument/2006/relationships" xmlns:m="http://schemas.openxmlformats.org/officeDocument/2006/math" xmlns:v="urn:schemas-microsoft-com:vml" xmlns:wp14="http://schemas.microsoft.com/office/word/2010/wordprocessingDrawing" xmlns:wp="http://schemas.openxmlformats.org/drawingml/2006/wordprocessingDrawing" xmlns:w10="urn:schemas-microsoft-com:office:word" xmlns:w="http://schemas.openxmlformats.org/wordprocessingml/2006/main" xmlns:w14="http://schemas.microsoft.com/office/word/2010/wordml" xmlns:w15="http://schemas.microsoft.com/office/word/2012/wordml" xmlns:w16se="http://schemas.microsoft.com/office/word/2015/wordml/symex" xmlns:wpg="http://schemas.microsoft.com/office/word/2010/wordprocessingGroup" xmlns:wpi="http://schemas.microsoft.com/office/word/2010/wordprocessingInk" xmlns:wne="http://schemas.microsoft.com/office/word/2006/wordml" xmlns:wps="http://schemas.microsoft.com/office/word/2010/wordprocessingShape" mc:Ignorable="w14 w15 w16se wp14">
+<w:hdr xmlns:wpc="http://schemas.microsoft.com/office/word/2010/wordprocessingCanvas" xmlns:cx="http://schemas.microsoft.com/office/drawing/2014/chartex" xmlns:cx1="http://schemas.microsoft.com/office/drawing/2015/9/8/chartex" xmlns:cx2="http://schemas.microsoft.com/office/drawing/2015/10/21/chartex" xmlns:cx3="http://schemas.microsoft.com/office/drawing/2016/5/9/chartex" xmlns:cx4="http://schemas.microsoft.com/office/drawing/2016/5/10/chartex" xmlns:cx5="http://schemas.microsoft.com/office/drawing/2016/5/11/chartex" xmlns:cx6="http://schemas.microsoft.com/office/drawing/2016/5/12/chartex" xmlns:cx7="http://schemas.microsoft.com/office/drawing/2016/5/13/chartex" xmlns:cx8="http://schemas.microsoft.com/office/drawing/2016/5/14/chartex" xmlns:mc="http://schemas.openxmlformats.org/markup-compatibility/2006" xmlns:aink="http://schemas.microsoft.com/office/drawing/2016/ink" xmlns:am3d="http://schemas.microsoft.com/office/drawing/2017/model3d" xmlns:o="urn:schemas-microsoft-com:office:office" xmlns:r="http://schemas.openxmlformats.org/officeDocument/2006/relationships" xmlns:m="http://schemas.openxmlformats.org/officeDocument/2006/math" xmlns:v="urn:schemas-microsoft-com:vml" xmlns:wp14="http://schemas.microsoft.com/office/word/2010/wordprocessingDrawing" xmlns:wp="http://schemas.openxmlformats.org/drawingml/2006/wordprocessingDrawing" xmlns:w10="urn:schemas-microsoft-com:office:word" xmlns:w="http://schemas.openxmlformats.org/wordprocessingml/2006/main" xmlns:w14="http://schemas.microsoft.com/office/word/2010/wordml" xmlns:w15="http://schemas.microsoft.com/office/word/2012/wordml" xmlns:w16cex="http://schemas.microsoft.com/office/word/2018/wordml/cex" xmlns:w16cid="http://schemas.microsoft.com/office/word/2016/wordml/cid" xmlns:w16="http://schemas.microsoft.com/office/word/2018/wordml" xmlns:w16sdtdh="http://schemas.microsoft.com/office/word/2020/wordml/sdtdatahash" xmlns:w16se="http://schemas.microsoft.com/office/word/2015/wordml/symex" xmlns:wpg="http://schemas.microsoft.com/office/word/2010/wordprocessingGroup" xmlns:wpi="http://schemas.microsoft.com/office/word/2010/wordprocessingInk" xmlns:wne="http://schemas.microsoft.com/office/word/2006/wordml" xmlns:wps="http://schemas.microsoft.com/office/word/2010/wordprocessingShape" mc:Ignorable="w14 w15 w16se w16cid w16 w16cex w16sdtdh wp14">
   <w:p>
     <w:pPr>
       <w:pStyle w:val="Header"/>
@@ -8275,7 +7531,7 @@
 </file>
 
 <file path=word/styles.xml><?xml version="1.0" encoding="utf-8"?>
-<w:styles xmlns:mc="http://schemas.openxmlformats.org/markup-compatibility/2006" xmlns:r="http://schemas.openxmlformats.org/officeDocument/2006/relationships" xmlns:w="http://schemas.openxmlformats.org/wordprocessingml/2006/main" xmlns:w14="http://schemas.microsoft.com/office/word/2010/wordml" xmlns:w15="http://schemas.microsoft.com/office/word/2012/wordml" xmlns:w16se="http://schemas.microsoft.com/office/word/2015/wordml/symex" mc:Ignorable="w14 w15 w16se">
+<w:styles xmlns:mc="http://schemas.openxmlformats.org/markup-compatibility/2006" xmlns:r="http://schemas.openxmlformats.org/officeDocument/2006/relationships" xmlns:w="http://schemas.openxmlformats.org/wordprocessingml/2006/main" xmlns:w14="http://schemas.microsoft.com/office/word/2010/wordml" xmlns:w15="http://schemas.microsoft.com/office/word/2012/wordml" xmlns:w16cex="http://schemas.microsoft.com/office/word/2018/wordml/cex" xmlns:w16cid="http://schemas.microsoft.com/office/word/2016/wordml/cid" xmlns:w16="http://schemas.microsoft.com/office/word/2018/wordml" xmlns:w16sdtdh="http://schemas.microsoft.com/office/word/2020/wordml/sdtdatahash" xmlns:w16se="http://schemas.microsoft.com/office/word/2015/wordml/symex" mc:Ignorable="w14 w15 w16se w16cid w16 w16cex w16sdtdh">
   <w:docDefaults>
     <w:rPrDefault>
       <w:rPr>
@@ -8285,7 +7541,7 @@
     </w:rPrDefault>
     <w:pPrDefault/>
   </w:docDefaults>
-  <w:latentStyles w:defLockedState="0" w:defUIPriority="99" w:defSemiHidden="0" w:defUnhideWhenUsed="0" w:defQFormat="0" w:count="371">
+  <w:latentStyles w:defLockedState="0" w:defUIPriority="99" w:defSemiHidden="0" w:defUnhideWhenUsed="0" w:defQFormat="0" w:count="376">
     <w:lsdException w:name="Normal" w:uiPriority="0" w:qFormat="1"/>
     <w:lsdException w:name="heading 1" w:uiPriority="9" w:qFormat="1"/>
     <w:lsdException w:name="heading 2" w:semiHidden="1" w:uiPriority="9" w:unhideWhenUsed="1" w:qFormat="1"/>
@@ -8391,7 +7647,6 @@
     <w:lsdException w:name="HTML Sample" w:semiHidden="1" w:unhideWhenUsed="1"/>
     <w:lsdException w:name="HTML Typewriter" w:semiHidden="1" w:unhideWhenUsed="1"/>
     <w:lsdException w:name="HTML Variable" w:semiHidden="1" w:unhideWhenUsed="1"/>
-    <w:lsdException w:name="Normal Table" w:semiHidden="1" w:unhideWhenUsed="1"/>
     <w:lsdException w:name="annotation subject" w:semiHidden="1" w:unhideWhenUsed="1"/>
     <w:lsdException w:name="No List" w:semiHidden="1" w:unhideWhenUsed="1"/>
     <w:lsdException w:name="Outline List 1" w:semiHidden="1" w:unhideWhenUsed="1"/>
@@ -8434,11 +7689,8 @@
     <w:lsdException w:name="Table Contemporary" w:semiHidden="1" w:unhideWhenUsed="1"/>
     <w:lsdException w:name="Table Elegant" w:semiHidden="1" w:unhideWhenUsed="1"/>
     <w:lsdException w:name="Table Professional" w:semiHidden="1" w:unhideWhenUsed="1"/>
-    <w:lsdException w:name="Table Subtle 1" w:semiHidden="1" w:unhideWhenUsed="1"/>
     <w:lsdException w:name="Table Subtle 2" w:semiHidden="1" w:unhideWhenUsed="1"/>
     <w:lsdException w:name="Table Web 1" w:semiHidden="1" w:unhideWhenUsed="1"/>
-    <w:lsdException w:name="Table Web 2" w:semiHidden="1" w:unhideWhenUsed="1"/>
-    <w:lsdException w:name="Table Web 3" w:semiHidden="1" w:unhideWhenUsed="1"/>
     <w:lsdException w:name="Balloon Text" w:semiHidden="1" w:unhideWhenUsed="1"/>
     <w:lsdException w:name="Table Grid" w:uiPriority="59"/>
     <w:lsdException w:name="Table Theme" w:semiHidden="1" w:unhideWhenUsed="1"/>
@@ -8657,6 +7909,11 @@
     <w:lsdException w:name="List Table 5 Dark Accent 6" w:uiPriority="50"/>
     <w:lsdException w:name="List Table 6 Colorful Accent 6" w:uiPriority="51"/>
     <w:lsdException w:name="List Table 7 Colorful Accent 6" w:uiPriority="52"/>
+    <w:lsdException w:name="Mention" w:semiHidden="1" w:unhideWhenUsed="1"/>
+    <w:lsdException w:name="Smart Hyperlink" w:semiHidden="1" w:unhideWhenUsed="1"/>
+    <w:lsdException w:name="Hashtag" w:semiHidden="1" w:unhideWhenUsed="1"/>
+    <w:lsdException w:name="Unresolved Mention" w:semiHidden="1" w:unhideWhenUsed="1"/>
+    <w:lsdException w:name="Smart Link" w:semiHidden="1" w:unhideWhenUsed="1"/>
   </w:latentStyles>
   <w:style w:type="paragraph" w:default="1" w:styleId="Normal">
     <w:name w:val="Normal"/>

</xml_diff>